<commit_message>
Updating CRC cards Version 1
</commit_message>
<xml_diff>
--- a/CRC Cards.docx
+++ b/CRC Cards.docx
@@ -646,8 +646,18 @@
                 <w:sz w:val="32"/>
                 <w:szCs w:val="32"/>
               </w:rPr>
-              <w:t>Composition, Association, Composition, Composition</w:t>
-            </w:r>
+              <w:t>Composi</w:t>
+            </w:r>
+            <w:r>
+              <w:rPr>
+                <w:rFonts w:asciiTheme="majorBidi" w:hAnsiTheme="majorBidi" w:cstheme="majorBidi"/>
+                <w:sz w:val="32"/>
+                <w:szCs w:val="32"/>
+              </w:rPr>
+              <w:t>tion, Association, Composition</w:t>
+            </w:r>
+            <w:bookmarkStart w:id="0" w:name="_GoBack"/>
+            <w:bookmarkEnd w:id="0"/>
           </w:p>
         </w:tc>
       </w:tr>
@@ -897,8 +907,6 @@
               </w:rPr>
               <w:t>()</w:t>
             </w:r>
-            <w:bookmarkStart w:id="0" w:name="_GoBack"/>
-            <w:bookmarkEnd w:id="0"/>
           </w:p>
           <w:p>
             <w:pPr>

</xml_diff>